<commit_message>
Añadida lecturas de departamentos desde la web
</commit_message>
<xml_diff>
--- a/src/main/webapp/docs/AuleWeb_Document.docx
+++ b/src/main/webapp/docs/AuleWeb_Document.docx
@@ -4328,19 +4328,7 @@
         <w:rPr>
           <w:lang w:val="en"/>
         </w:rPr>
-        <w:t>Within this package we find all the Servlets that have been used to carry out the project. These Servlets are responsible for collecting the data from the frontend and passing it to the database and vice versa.</w:t>
-      </w:r>
-      <w:r>
-        <w:rPr>
-          <w:lang w:val="en"/>
-        </w:rPr>
-        <w:t xml:space="preserve"> </w:t>
-      </w:r>
-      <w:r>
-        <w:rPr>
-          <w:lang w:val="en"/>
-        </w:rPr>
-        <w:t>Each Servlet uses some function created for reading or writing the database. We will define these functions later.</w:t>
+        <w:t>Within this package we find all the Servlets that have been used to carry out the project. These Servlets are responsible for collecting the data from the frontend and passing it to the database and vice versa. Each Servlet uses some function created for reading or writing the database. We will define these functions later.</w:t>
       </w:r>
     </w:p>
     <w:p>
@@ -5546,19 +5534,31 @@
         <w:rPr>
           <w:lang w:val="en"/>
         </w:rPr>
-        <w:t>obtenerRegistrosActuales</w:t>
-      </w:r>
-      <w:r>
-        <w:rPr>
-          <w:lang w:val="en"/>
-        </w:rPr>
-        <w:t>()</w:t>
-      </w:r>
-      <w:r>
-        <w:rPr>
-          <w:lang w:val="en"/>
-        </w:rPr>
-        <w:t>: This private static method connects to the database and retrieves a list of the current records' IDs from the aulas table. It uses a Connection, PreparedStatement, and ResultSet to execute an SQL SELECT query and retrieves the IDs. The IDs are added to a List&lt;String&gt; and returned.</w:t>
+        <w:t>readDataDepartments</w:t>
+      </w:r>
+      <w:r>
+        <w:rPr>
+          <w:lang w:val="en"/>
+        </w:rPr>
+        <w:t xml:space="preserve">(File File): </w:t>
+      </w:r>
+      <w:r>
+        <w:rPr>
+          <w:lang w:val="en"/>
+        </w:rPr>
+        <w:t>This function reads data from a</w:t>
+      </w:r>
+      <w:r>
+        <w:rPr>
+          <w:lang w:val="en"/>
+        </w:rPr>
+        <w:t xml:space="preserve"> CSV</w:t>
+      </w:r>
+      <w:r>
+        <w:rPr>
+          <w:lang w:val="en"/>
+        </w:rPr>
+        <w:t xml:space="preserve"> file and processes it to update or insert records in a database.</w:t>
       </w:r>
     </w:p>
     <w:p>
@@ -5576,31 +5576,7 @@
         <w:rPr>
           <w:lang w:val="en"/>
         </w:rPr>
-        <w:t>eliminarRegistrosNoExistentes</w:t>
-      </w:r>
-      <w:r>
-        <w:rPr>
-          <w:lang w:val="en"/>
-        </w:rPr>
-        <w:t>(</w:t>
-      </w:r>
-      <w:r>
-        <w:rPr>
-          <w:lang w:val="en"/>
-        </w:rPr>
-        <w:t>List&lt;String&gt; registrosNoExistentes</w:t>
-      </w:r>
-      <w:r>
-        <w:rPr>
-          <w:lang w:val="en"/>
-        </w:rPr>
-        <w:t>)</w:t>
-      </w:r>
-      <w:r>
-        <w:rPr>
-          <w:lang w:val="en"/>
-        </w:rPr>
-        <w:t>: This private static method connects to the database and deletes records from the eventos and aulas tables that do not exist in the registrosNoExistentes list. It uses separate PreparedStatement objects to execute DELETE queries for each table, iterating over the registrosNoExistentes list and binding the ID parameter accordingly.</w:t>
+        <w:t>obtenerRegistrosActualesDepartment(): This function connects to the database and queries all the current records from the "edificios" table. It returns a list of the existing record IDs.</w:t>
       </w:r>
     </w:p>
     <w:p>
@@ -5618,31 +5594,7 @@
         <w:rPr>
           <w:lang w:val="en"/>
         </w:rPr>
-        <w:t>registroExiste</w:t>
-      </w:r>
-      <w:r>
-        <w:rPr>
-          <w:lang w:val="en"/>
-        </w:rPr>
-        <w:t>(</w:t>
-      </w:r>
-      <w:r>
-        <w:rPr>
-          <w:lang w:val="en"/>
-        </w:rPr>
-        <w:t>String idAula</w:t>
-      </w:r>
-      <w:r>
-        <w:rPr>
-          <w:lang w:val="en"/>
-        </w:rPr>
-        <w:t>)</w:t>
-      </w:r>
-      <w:r>
-        <w:rPr>
-          <w:lang w:val="en"/>
-        </w:rPr>
-        <w:t>: This private static method connects to the database and checks if a record with the given idAula exists in the aulas table. It executes an SQL SELECT query with a WHERE clause to count the number of matching records. If the count is greater than 0, it returns true, indicating that the record exists; otherwise, it returns false.</w:t>
+        <w:t>eliminarRegistrosNoExistentesDepartment(List&lt;String&gt; registrosNoExistentes): This function receives a list of records that do not exist in the file and deletes them from the corresponding "edificios" tables in the database. It uses prepared statements to efficiently delete the records.</w:t>
       </w:r>
     </w:p>
     <w:p>
@@ -5660,31 +5612,7 @@
         <w:rPr>
           <w:lang w:val="en"/>
         </w:rPr>
-        <w:t>insertarRegistro</w:t>
-      </w:r>
-      <w:r>
-        <w:rPr>
-          <w:lang w:val="en"/>
-        </w:rPr>
-        <w:t>(</w:t>
-      </w:r>
-      <w:r>
-        <w:rPr>
-          <w:lang w:val="en"/>
-        </w:rPr>
-        <w:t>String[] datos</w:t>
-      </w:r>
-      <w:r>
-        <w:rPr>
-          <w:lang w:val="en"/>
-        </w:rPr>
-        <w:t>)</w:t>
-      </w:r>
-      <w:r>
-        <w:rPr>
-          <w:lang w:val="en"/>
-        </w:rPr>
-        <w:t>: This method takes an array of datos as a parameter, which contains the data for a new record to be inserted. The method constructs an SQL INSERT statement using string concatenation to include the values from the datos array. The SQL statement inserts the values into the corresponding columns of the aulas table. The constructed SQL statement is then printed, and the insertSql method from the SQLConstructor class is called to execute the SQL statement.</w:t>
+        <w:t>insertarRegistroDepartment(String[] datos): This function is responsible for inserting a new record into the "edificios" table in the database. It takes an array of data as input, where datos[0] represents the ID and datos[1] represents the nombre (name) of the record. The function constructs an SQL INSERT statement with the provided data and executes it using SQLConstructor.insertSql(sql).</w:t>
       </w:r>
     </w:p>
     <w:p>
@@ -5702,6 +5630,187 @@
         <w:rPr>
           <w:lang w:val="en"/>
         </w:rPr>
+        <w:t>actualizarRegistroDepartments(String[] datos): This function updates an existing record in the "edificios" table in the database. It also takes an array of data as input, where datos[0] represents the ID and datos[1] represents the new nombre (name) for the record. The function constructs an SQL UPDATE statement with the provided data and executes it using SQLConstructor.insertSql(sql). The update statement sets the new ID and nombre for the record identified by the existing ID (datos[0]).</w:t>
+      </w:r>
+    </w:p>
+    <w:p>
+      <w:pPr>
+        <w:pStyle w:val="Prrafodelista"/>
+        <w:numPr>
+          <w:ilvl w:val="1"/>
+          <w:numId w:val="13"/>
+        </w:numPr>
+        <w:rPr>
+          <w:lang w:val="en"/>
+        </w:rPr>
+      </w:pPr>
+      <w:r>
+        <w:rPr>
+          <w:lang w:val="en"/>
+        </w:rPr>
+        <w:t>obtenerRegistrosActuales</w:t>
+      </w:r>
+      <w:r>
+        <w:rPr>
+          <w:lang w:val="en"/>
+        </w:rPr>
+        <w:t>()</w:t>
+      </w:r>
+      <w:r>
+        <w:rPr>
+          <w:lang w:val="en"/>
+        </w:rPr>
+        <w:t>: This private static method connects to the database and retrieves a list of the current records' IDs from the aulas table. It uses a Connection, PreparedStatement, and ResultSet to execute an SQL SELECT query and retrieves the IDs. The IDs are added to a List&lt;String&gt; and returned.</w:t>
+      </w:r>
+    </w:p>
+    <w:p>
+      <w:pPr>
+        <w:pStyle w:val="Prrafodelista"/>
+        <w:numPr>
+          <w:ilvl w:val="1"/>
+          <w:numId w:val="13"/>
+        </w:numPr>
+        <w:rPr>
+          <w:lang w:val="en"/>
+        </w:rPr>
+      </w:pPr>
+      <w:r>
+        <w:rPr>
+          <w:lang w:val="en"/>
+        </w:rPr>
+        <w:t>eliminarRegistrosNoExistentes</w:t>
+      </w:r>
+      <w:r>
+        <w:rPr>
+          <w:lang w:val="en"/>
+        </w:rPr>
+        <w:t>(</w:t>
+      </w:r>
+      <w:r>
+        <w:rPr>
+          <w:lang w:val="en"/>
+        </w:rPr>
+        <w:t>List&lt;String&gt; registrosNoExistentes</w:t>
+      </w:r>
+      <w:r>
+        <w:rPr>
+          <w:lang w:val="en"/>
+        </w:rPr>
+        <w:t>)</w:t>
+      </w:r>
+      <w:r>
+        <w:rPr>
+          <w:lang w:val="en"/>
+        </w:rPr>
+        <w:t>: This private static method connects to the database and deletes records from the eventos and aulas tables that do not exist in the registrosNoExistentes list. It uses separate PreparedStatement objects to execute DELETE queries for each table, iterating over the registrosNoExistentes list and binding the ID parameter accordingly.</w:t>
+      </w:r>
+    </w:p>
+    <w:p>
+      <w:pPr>
+        <w:pStyle w:val="Prrafodelista"/>
+        <w:numPr>
+          <w:ilvl w:val="1"/>
+          <w:numId w:val="13"/>
+        </w:numPr>
+        <w:rPr>
+          <w:lang w:val="en"/>
+        </w:rPr>
+      </w:pPr>
+      <w:r>
+        <w:rPr>
+          <w:lang w:val="en"/>
+        </w:rPr>
+        <w:t>registroExiste</w:t>
+      </w:r>
+      <w:r>
+        <w:rPr>
+          <w:lang w:val="en"/>
+        </w:rPr>
+        <w:t>(</w:t>
+      </w:r>
+      <w:r>
+        <w:rPr>
+          <w:lang w:val="en"/>
+        </w:rPr>
+        <w:t>String idAula</w:t>
+      </w:r>
+      <w:r>
+        <w:rPr>
+          <w:lang w:val="en"/>
+        </w:rPr>
+        <w:t>)</w:t>
+      </w:r>
+      <w:r>
+        <w:rPr>
+          <w:lang w:val="en"/>
+        </w:rPr>
+        <w:t>: This private static method connects to the database and checks if a record with the given idAula exists in the aulas table. It executes an SQL SELECT query with a WHERE clause to count the number of matching records. If the count is greater than 0, it returns true, indicating that the record exists; otherwise, it returns false.</w:t>
+      </w:r>
+    </w:p>
+    <w:p>
+      <w:pPr>
+        <w:pStyle w:val="Prrafodelista"/>
+        <w:numPr>
+          <w:ilvl w:val="1"/>
+          <w:numId w:val="13"/>
+        </w:numPr>
+        <w:rPr>
+          <w:lang w:val="en"/>
+        </w:rPr>
+      </w:pPr>
+      <w:r>
+        <w:rPr>
+          <w:lang w:val="en"/>
+        </w:rPr>
+        <w:t>insertarRegistro</w:t>
+      </w:r>
+      <w:r>
+        <w:rPr>
+          <w:lang w:val="en"/>
+        </w:rPr>
+        <w:t>(</w:t>
+      </w:r>
+      <w:r>
+        <w:rPr>
+          <w:lang w:val="en"/>
+        </w:rPr>
+        <w:t>String[] datos</w:t>
+      </w:r>
+      <w:r>
+        <w:rPr>
+          <w:lang w:val="en"/>
+        </w:rPr>
+        <w:t>)</w:t>
+      </w:r>
+      <w:r>
+        <w:rPr>
+          <w:lang w:val="en"/>
+        </w:rPr>
+        <w:t xml:space="preserve">: This method takes an array of datos as a parameter, which contains the data for a new record to be inserted. The method constructs an SQL INSERT statement using string concatenation to include the values from the datos array. The SQL statement inserts the values into the corresponding </w:t>
+      </w:r>
+      <w:r>
+        <w:rPr>
+          <w:lang w:val="en"/>
+        </w:rPr>
+        <w:lastRenderedPageBreak/>
+        <w:t>columns of the aulas table. The constructed SQL statement is then printed, and the insertSql method from the SQLConstructor class is called to execute the SQL statement.</w:t>
+      </w:r>
+    </w:p>
+    <w:p>
+      <w:pPr>
+        <w:pStyle w:val="Prrafodelista"/>
+        <w:numPr>
+          <w:ilvl w:val="1"/>
+          <w:numId w:val="13"/>
+        </w:numPr>
+        <w:rPr>
+          <w:lang w:val="en"/>
+        </w:rPr>
+      </w:pPr>
+      <w:r>
+        <w:rPr>
+          <w:lang w:val="en"/>
+        </w:rPr>
         <w:t>actualizarRegistro</w:t>
       </w:r>
       <w:r>
@@ -5796,14 +5905,7 @@
         <w:rPr>
           <w:lang w:val="en"/>
         </w:rPr>
-        <w:t xml:space="preserve">When you are going to edit an event, the data of the event you have selected will appear already written, so it will be easier for you to know what data you are </w:t>
-      </w:r>
-      <w:r>
-        <w:rPr>
-          <w:lang w:val="en"/>
-        </w:rPr>
-        <w:lastRenderedPageBreak/>
-        <w:t>processing and what you want to modify, without having to memorize the data that we had previously entered at the time to create the event</w:t>
+        <w:t>When you are going to edit an event, the data of the event you have selected will appear already written, so it will be easier for you to know what data you are processing and what you want to modify, without having to memorize the data that we had previously entered at the time to create the event</w:t>
       </w:r>
       <w:r>
         <w:rPr>
@@ -5947,6 +6049,7 @@
         <w:rPr>
           <w:lang w:val="en-US"/>
         </w:rPr>
+        <w:lastRenderedPageBreak/>
         <w:t>The "eventos" table stores information about the events taking place in the classrooms. Each event is associated with a specific classroom through its classroom identifier (idAula). The fields of the table include a unique identifier (id), the name of the event, a detailed description, the name of the event organizer, their email address, the start and end dates of the event, the type of event (such as conference, exam, seminar, etc.), the recurrence of the event (daily, weekly, monthly, or none), and the end date of the recurrence.</w:t>
       </w:r>
     </w:p>
@@ -5990,7 +6093,6 @@
         <w:rPr>
           <w:lang w:val="en-US"/>
         </w:rPr>
-        <w:lastRenderedPageBreak/>
         <w:t>This is the basic design of the database and its relationships, providing an organized structure for storing information about buildings, classrooms, and events.</w:t>
       </w:r>
     </w:p>
@@ -6019,6 +6121,7 @@
           <w:noProof/>
           <w:lang w:val="en-US"/>
         </w:rPr>
+        <w:lastRenderedPageBreak/>
         <w:drawing>
           <wp:inline distT="0" distB="0" distL="0" distR="0" wp14:anchorId="2423FEBE" wp14:editId="0923E8FC">
             <wp:extent cx="5397500" cy="5969000"/>
@@ -6402,7 +6505,6 @@
         <w:rPr>
           <w:lang w:val="en"/>
         </w:rPr>
-        <w:lastRenderedPageBreak/>
         <w:t>JAVASCRIPT</w:t>
       </w:r>
       <w:r>
@@ -6472,6 +6574,7 @@
         <w:rPr>
           <w:lang w:val="en"/>
         </w:rPr>
+        <w:lastRenderedPageBreak/>
         <w:t>Database: W</w:t>
       </w:r>
       <w:r>
@@ -6499,13 +6602,7 @@
         <w:rPr>
           <w:lang w:val="en"/>
         </w:rPr>
-        <w:t>.</w:t>
-      </w:r>
-      <w:r>
-        <w:rPr>
-          <w:lang w:val="en"/>
-        </w:rPr>
-        <w:t xml:space="preserve"> </w:t>
+        <w:t xml:space="preserve">. </w:t>
       </w:r>
     </w:p>
     <w:p>
@@ -6524,42 +6621,6 @@
           <w:lang w:val="en"/>
         </w:rPr>
         <w:t>IDE: Apache NetBeans IDE 15.</w:t>
-      </w:r>
-    </w:p>
-    <w:p>
-      <w:pPr>
-        <w:pStyle w:val="Prrafodelista"/>
-        <w:numPr>
-          <w:ilvl w:val="0"/>
-          <w:numId w:val="5"/>
-        </w:numPr>
-        <w:rPr>
-          <w:lang w:val="en"/>
-        </w:rPr>
-      </w:pPr>
-      <w:r>
-        <w:rPr>
-          <w:lang w:val="en"/>
-        </w:rPr>
-        <w:t>OS: Windows 10</w:t>
-      </w:r>
-    </w:p>
-    <w:p>
-      <w:pPr>
-        <w:pStyle w:val="Prrafodelista"/>
-        <w:numPr>
-          <w:ilvl w:val="0"/>
-          <w:numId w:val="5"/>
-        </w:numPr>
-        <w:rPr>
-          <w:lang w:val="en"/>
-        </w:rPr>
-      </w:pPr>
-      <w:r>
-        <w:rPr>
-          <w:lang w:val="en"/>
-        </w:rPr>
-        <w:t>Web Browser: Google Chrome &amp; Microsoft Edge.</w:t>
       </w:r>
     </w:p>
     <w:p>
@@ -8757,6 +8818,7 @@
   <w:style w:type="character" w:default="1" w:styleId="Fuentedeprrafopredeter">
     <w:name w:val="Default Paragraph Font"/>
     <w:uiPriority w:val="1"/>
+    <w:semiHidden/>
     <w:unhideWhenUsed/>
   </w:style>
   <w:style w:type="table" w:default="1" w:styleId="Tablanormal">
@@ -9010,6 +9072,7 @@
     <w:rsidRoot w:val="00374178"/>
     <w:rsid w:val="002120A4"/>
     <w:rsid w:val="00374178"/>
+    <w:rsid w:val="003A1E4B"/>
     <w:rsid w:val="00693B3A"/>
     <w:rsid w:val="00FD2EE6"/>
   </w:rsids>

</xml_diff>